<commit_message>
Updated Algos and misc code cleaning up
</commit_message>
<xml_diff>
--- a/Algorithms.docx
+++ b/Algorithms.docx
@@ -4219,15 +4219,15 @@
       </w:r>
       <w:proofErr w:type="spellEnd"/>
       <w:r>
-        <w:t>(screen,</w:t>
+        <w:t>(</w:t>
       </w:r>
       <w:proofErr w:type="gramStart"/>
       <w:r>
-        <w:t>100,100,myfont</w:t>
+        <w:t>screen,100,100</w:t>
       </w:r>
       <w:proofErr w:type="gramEnd"/>
       <w:r>
-        <w:t>,ScoreMsg,BLACK)</w:t>
+        <w:t>,myfont,ScoreMsg,BLACK)</w:t>
       </w:r>
     </w:p>
     <w:p>
@@ -4905,8 +4905,16 @@
         <w:rPr>
           <w:lang w:val="en-US"/>
         </w:rPr>
-        <w:t>(screen,100,100</w:t>
-      </w:r>
+        <w:t>(</w:t>
+      </w:r>
+      <w:proofErr w:type="gramStart"/>
+      <w:r>
+        <w:rPr>
+          <w:lang w:val="en-US"/>
+        </w:rPr>
+        <w:t>screen,100,100</w:t>
+      </w:r>
+      <w:proofErr w:type="gramEnd"/>
       <w:r>
         <w:rPr>
           <w:lang w:val="en-US"/>
@@ -4914,19 +4922,11 @@
         <w:t>*</w:t>
       </w:r>
       <w:proofErr w:type="spellStart"/>
-      <w:proofErr w:type="gramStart"/>
-      <w:r>
-        <w:rPr>
-          <w:lang w:val="en-US"/>
-        </w:rPr>
-        <w:t>I,yfont</w:t>
-      </w:r>
-      <w:proofErr w:type="gramEnd"/>
-      <w:r>
-        <w:rPr>
-          <w:lang w:val="en-US"/>
-        </w:rPr>
-        <w:t>,scorel</w:t>
+      <w:r>
+        <w:rPr>
+          <w:lang w:val="en-US"/>
+        </w:rPr>
+        <w:t>I,yfont,scorel</w:t>
       </w:r>
       <w:proofErr w:type="spellEnd"/>
       <w:r>
@@ -5305,6 +5305,26 @@
         </w:rPr>
         <w:tab/>
       </w:r>
+      <w:r>
+        <w:rPr>
+          <w:b/>
+          <w:lang w:val="en-US"/>
+        </w:rPr>
+        <w:t>END IF</w:t>
+      </w:r>
+    </w:p>
+    <w:p>
+      <w:pPr>
+        <w:rPr>
+          <w:lang w:val="en-US"/>
+        </w:rPr>
+      </w:pPr>
+      <w:r>
+        <w:rPr>
+          <w:lang w:val="en-US"/>
+        </w:rPr>
+        <w:tab/>
+      </w:r>
       <w:proofErr w:type="spellStart"/>
       <w:r>
         <w:rPr>
@@ -5475,6 +5495,21 @@
           <w:lang w:val="en-US"/>
         </w:rPr>
       </w:pPr>
+      <w:r>
+        <w:rPr>
+          <w:b/>
+          <w:lang w:val="en-US"/>
+        </w:rPr>
+        <w:t>END IF</w:t>
+      </w:r>
+    </w:p>
+    <w:p>
+      <w:pPr>
+        <w:ind w:firstLine="720"/>
+        <w:rPr>
+          <w:lang w:val="en-US"/>
+        </w:rPr>
+      </w:pPr>
       <w:proofErr w:type="gramStart"/>
       <w:r>
         <w:rPr>
@@ -5697,14 +5732,37 @@
       <w:pPr>
         <w:ind w:left="720"/>
         <w:rPr>
-          <w:lang w:val="en-US"/>
-        </w:rPr>
-      </w:pPr>
-      <w:r>
-        <w:rPr>
-          <w:lang w:val="en-US"/>
-        </w:rPr>
-        <w:t xml:space="preserve">if </w:t>
+          <w:b/>
+          <w:lang w:val="en-US"/>
+        </w:rPr>
+      </w:pPr>
+      <w:r>
+        <w:rPr>
+          <w:b/>
+          <w:lang w:val="en-US"/>
+        </w:rPr>
+        <w:t>END IF</w:t>
+      </w:r>
+    </w:p>
+    <w:p>
+      <w:pPr>
+        <w:ind w:left="720"/>
+        <w:rPr>
+          <w:lang w:val="en-US"/>
+        </w:rPr>
+      </w:pPr>
+      <w:r>
+        <w:rPr>
+          <w:b/>
+          <w:lang w:val="en-US"/>
+        </w:rPr>
+        <w:t>if</w:t>
+      </w:r>
+      <w:r>
+        <w:rPr>
+          <w:lang w:val="en-US"/>
+        </w:rPr>
+        <w:t xml:space="preserve"> </w:t>
       </w:r>
       <w:proofErr w:type="spellStart"/>
       <w:proofErr w:type="gramStart"/>
@@ -5732,7 +5790,14 @@
         <w:rPr>
           <w:lang w:val="en-US"/>
         </w:rPr>
-        <w:t xml:space="preserve">00 and </w:t>
+        <w:t xml:space="preserve">00 </w:t>
+      </w:r>
+      <w:r>
+        <w:rPr>
+          <w:b/>
+          <w:lang w:val="en-US"/>
+        </w:rPr>
+        <w:t xml:space="preserve">AND </w:t>
       </w:r>
       <w:proofErr w:type="spellStart"/>
       <w:r>
@@ -5825,65 +5890,2038 @@
       <w:pPr>
         <w:ind w:left="720"/>
         <w:rPr>
-          <w:lang w:val="en-US"/>
-        </w:rPr>
-      </w:pPr>
-    </w:p>
-    <w:p>
-      <w:pPr>
-        <w:rPr>
-          <w:lang w:val="en-US"/>
-        </w:rPr>
-      </w:pPr>
-      <w:r>
-        <w:rPr>
-          <w:lang w:val="en-US"/>
-        </w:rPr>
-        <w:tab/>
+          <w:b/>
+          <w:lang w:val="en-US"/>
+        </w:rPr>
+      </w:pPr>
+      <w:r>
+        <w:rPr>
+          <w:b/>
+          <w:lang w:val="en-US"/>
+        </w:rPr>
+        <w:t>END IF</w:t>
+      </w:r>
+    </w:p>
+    <w:p>
+      <w:pPr>
+        <w:ind w:left="720"/>
+        <w:rPr>
+          <w:lang w:val="en-US"/>
+        </w:rPr>
+      </w:pPr>
+      <w:r>
+        <w:rPr>
+          <w:b/>
+          <w:lang w:val="en-US"/>
+        </w:rPr>
+        <w:t xml:space="preserve">WHILE </w:t>
+      </w:r>
+      <w:r>
+        <w:rPr>
+          <w:lang w:val="en-US"/>
+        </w:rPr>
+        <w:t xml:space="preserve">select </w:t>
+      </w:r>
+      <w:r>
+        <w:rPr>
+          <w:b/>
+          <w:lang w:val="en-US"/>
+        </w:rPr>
+        <w:t xml:space="preserve">AND </w:t>
+      </w:r>
+      <w:proofErr w:type="spellStart"/>
+      <w:r>
+        <w:rPr>
+          <w:lang w:val="en-US"/>
+        </w:rPr>
+        <w:t>levnum</w:t>
+      </w:r>
+      <w:proofErr w:type="spellEnd"/>
+      <w:r>
+        <w:rPr>
+          <w:lang w:val="en-US"/>
+        </w:rPr>
+        <w:t xml:space="preserve"> == 16:</w:t>
+      </w:r>
+      <w:r>
+        <w:rPr>
+          <w:lang w:val="en-US"/>
+        </w:rPr>
+        <w:br/>
+      </w:r>
+      <w:r>
+        <w:rPr>
+          <w:lang w:val="en-US"/>
+        </w:rPr>
+        <w:tab/>
+      </w:r>
+      <w:r>
+        <w:rPr>
+          <w:b/>
+          <w:lang w:val="en-US"/>
+        </w:rPr>
+        <w:t xml:space="preserve">IF </w:t>
+      </w:r>
+      <w:r>
+        <w:rPr>
+          <w:lang w:val="en-US"/>
+        </w:rPr>
+        <w:t>event == quit:</w:t>
+      </w:r>
+    </w:p>
+    <w:p>
+      <w:pPr>
+        <w:ind w:left="720"/>
+        <w:rPr>
+          <w:lang w:val="en-US"/>
+        </w:rPr>
+      </w:pPr>
+      <w:r>
+        <w:rPr>
+          <w:b/>
+          <w:lang w:val="en-US"/>
+        </w:rPr>
+        <w:tab/>
+      </w:r>
+      <w:r>
+        <w:rPr>
+          <w:b/>
+          <w:lang w:val="en-US"/>
+        </w:rPr>
+        <w:tab/>
+      </w:r>
+      <w:proofErr w:type="spellStart"/>
+      <w:r>
+        <w:rPr>
+          <w:lang w:val="en-US"/>
+        </w:rPr>
+        <w:t>Pygame.quit</w:t>
+      </w:r>
+      <w:proofErr w:type="spellEnd"/>
+    </w:p>
+    <w:p>
+      <w:pPr>
+        <w:ind w:left="720"/>
+        <w:rPr>
+          <w:b/>
+          <w:lang w:val="en-US"/>
+        </w:rPr>
+      </w:pPr>
+      <w:r>
+        <w:rPr>
+          <w:lang w:val="en-US"/>
+        </w:rPr>
+        <w:tab/>
+      </w:r>
+      <w:r>
+        <w:rPr>
+          <w:b/>
+          <w:lang w:val="en-US"/>
+        </w:rPr>
+        <w:t>END IF</w:t>
+      </w:r>
+    </w:p>
+    <w:p>
+      <w:pPr>
+        <w:ind w:left="720"/>
+        <w:rPr>
+          <w:lang w:val="en-US"/>
+        </w:rPr>
+      </w:pPr>
+      <w:r>
+        <w:rPr>
+          <w:lang w:val="en-US"/>
+        </w:rPr>
+        <w:tab/>
+      </w:r>
+      <w:proofErr w:type="spellStart"/>
+      <w:r>
+        <w:rPr>
+          <w:lang w:val="en-US"/>
+        </w:rPr>
+        <w:t>Levnum</w:t>
+      </w:r>
+      <w:proofErr w:type="spellEnd"/>
+      <w:r>
+        <w:rPr>
+          <w:lang w:val="en-US"/>
+        </w:rPr>
+        <w:t>=</w:t>
+      </w:r>
+      <w:proofErr w:type="spellStart"/>
+      <w:proofErr w:type="gramStart"/>
+      <w:r>
+        <w:rPr>
+          <w:lang w:val="en-US"/>
+        </w:rPr>
+        <w:t>Selectlevel</w:t>
+      </w:r>
+      <w:proofErr w:type="spellEnd"/>
+      <w:r>
+        <w:rPr>
+          <w:lang w:val="en-US"/>
+        </w:rPr>
+        <w:t>(</w:t>
+      </w:r>
+      <w:proofErr w:type="gramEnd"/>
+      <w:r>
+        <w:rPr>
+          <w:lang w:val="en-US"/>
+        </w:rPr>
+        <w:t>)</w:t>
+      </w:r>
+    </w:p>
+    <w:p>
+      <w:pPr>
+        <w:ind w:left="720"/>
+        <w:rPr>
+          <w:b/>
+          <w:lang w:val="en-US"/>
+        </w:rPr>
+      </w:pPr>
+      <w:r>
+        <w:rPr>
+          <w:b/>
+          <w:lang w:val="en-US"/>
+        </w:rPr>
+        <w:t>END WHILE</w:t>
+      </w:r>
+    </w:p>
+    <w:p>
+      <w:pPr>
+        <w:rPr>
+          <w:lang w:val="en-US"/>
+        </w:rPr>
+      </w:pPr>
+      <w:r>
+        <w:rPr>
+          <w:lang w:val="en-US"/>
+        </w:rPr>
+        <w:tab/>
+      </w:r>
+      <w:r>
+        <w:rPr>
+          <w:b/>
+          <w:lang w:val="en-US"/>
+        </w:rPr>
+        <w:t xml:space="preserve">IF </w:t>
+      </w:r>
+      <w:proofErr w:type="spellStart"/>
+      <w:proofErr w:type="gramStart"/>
+      <w:r>
+        <w:rPr>
+          <w:lang w:val="en-US"/>
+        </w:rPr>
+        <w:t>levnum</w:t>
+      </w:r>
+      <w:proofErr w:type="spellEnd"/>
+      <w:r>
+        <w:rPr>
+          <w:lang w:val="en-US"/>
+        </w:rPr>
+        <w:t xml:space="preserve"> !</w:t>
+      </w:r>
+      <w:proofErr w:type="gramEnd"/>
+      <w:r>
+        <w:rPr>
+          <w:lang w:val="en-US"/>
+        </w:rPr>
+        <w:t>= 16:</w:t>
+      </w:r>
+    </w:p>
+    <w:p>
+      <w:pPr>
+        <w:rPr>
+          <w:lang w:val="en-US"/>
+        </w:rPr>
+      </w:pPr>
+      <w:r>
+        <w:rPr>
+          <w:lang w:val="en-US"/>
+        </w:rPr>
+        <w:tab/>
+      </w:r>
+      <w:r>
+        <w:rPr>
+          <w:lang w:val="en-US"/>
+        </w:rPr>
+        <w:tab/>
+      </w:r>
+      <w:proofErr w:type="spellStart"/>
+      <w:r>
+        <w:rPr>
+          <w:lang w:val="en-US"/>
+        </w:rPr>
+        <w:t>Imcount</w:t>
+      </w:r>
+      <w:proofErr w:type="spellEnd"/>
+      <w:proofErr w:type="gramStart"/>
+      <w:r>
+        <w:rPr>
+          <w:lang w:val="en-US"/>
+        </w:rPr>
+        <w:t>=[</w:t>
+      </w:r>
+      <w:proofErr w:type="gramEnd"/>
+      <w:r>
+        <w:rPr>
+          <w:lang w:val="en-US"/>
+        </w:rPr>
+        <w:t>]</w:t>
+      </w:r>
+      <w:r>
+        <w:rPr>
+          <w:lang w:val="en-US"/>
+        </w:rPr>
+        <w:br/>
+      </w:r>
+      <w:r>
+        <w:rPr>
+          <w:lang w:val="en-US"/>
+        </w:rPr>
+        <w:tab/>
+      </w:r>
+      <w:r>
+        <w:rPr>
+          <w:lang w:val="en-US"/>
+        </w:rPr>
+        <w:tab/>
+      </w:r>
+      <w:r>
+        <w:rPr>
+          <w:b/>
+          <w:lang w:val="en-US"/>
+        </w:rPr>
+        <w:t xml:space="preserve">FOR </w:t>
+      </w:r>
+      <w:proofErr w:type="spellStart"/>
+      <w:r>
+        <w:rPr>
+          <w:lang w:val="en-US"/>
+        </w:rPr>
+        <w:t>i</w:t>
+      </w:r>
+      <w:proofErr w:type="spellEnd"/>
+      <w:r>
+        <w:rPr>
+          <w:lang w:val="en-US"/>
+        </w:rPr>
+        <w:t xml:space="preserve"> </w:t>
+      </w:r>
+      <w:r>
+        <w:rPr>
+          <w:b/>
+          <w:lang w:val="en-US"/>
+        </w:rPr>
+        <w:t xml:space="preserve">TO </w:t>
+      </w:r>
+      <w:r>
+        <w:rPr>
+          <w:lang w:val="en-US"/>
+        </w:rPr>
+        <w:t>25:</w:t>
+      </w:r>
+    </w:p>
+    <w:p>
+      <w:pPr>
+        <w:rPr>
+          <w:lang w:val="en-US"/>
+        </w:rPr>
+      </w:pPr>
+      <w:r>
+        <w:rPr>
+          <w:lang w:val="en-US"/>
+        </w:rPr>
+        <w:tab/>
+      </w:r>
+      <w:r>
+        <w:rPr>
+          <w:lang w:val="en-US"/>
+        </w:rPr>
+        <w:tab/>
+      </w:r>
+      <w:r>
+        <w:rPr>
+          <w:lang w:val="en-US"/>
+        </w:rPr>
+        <w:tab/>
+      </w:r>
+      <w:proofErr w:type="spellStart"/>
+      <w:r>
+        <w:rPr>
+          <w:lang w:val="en-US"/>
+        </w:rPr>
+        <w:t>Imcount.append</w:t>
+      </w:r>
+      <w:proofErr w:type="spellEnd"/>
+      <w:r>
+        <w:rPr>
+          <w:lang w:val="en-US"/>
+        </w:rPr>
+        <w:t>(</w:t>
+      </w:r>
+      <w:proofErr w:type="spellStart"/>
+      <w:r>
+        <w:rPr>
+          <w:lang w:val="en-US"/>
+        </w:rPr>
+        <w:t>i</w:t>
+      </w:r>
+      <w:proofErr w:type="spellEnd"/>
+      <w:r>
+        <w:rPr>
+          <w:lang w:val="en-US"/>
+        </w:rPr>
+        <w:t>)</w:t>
+      </w:r>
+    </w:p>
+    <w:p>
+      <w:pPr>
+        <w:rPr>
+          <w:lang w:val="en-US"/>
+        </w:rPr>
+      </w:pPr>
+      <w:r>
+        <w:rPr>
+          <w:lang w:val="en-US"/>
+        </w:rPr>
+        <w:lastRenderedPageBreak/>
+        <w:tab/>
+      </w:r>
+      <w:r>
+        <w:rPr>
+          <w:lang w:val="en-US"/>
+        </w:rPr>
+        <w:tab/>
+      </w:r>
+      <w:proofErr w:type="spellStart"/>
+      <w:r>
+        <w:rPr>
+          <w:lang w:val="en-US"/>
+        </w:rPr>
+        <w:t>Random.shuffle</w:t>
+      </w:r>
+      <w:proofErr w:type="spellEnd"/>
+      <w:r>
+        <w:rPr>
+          <w:lang w:val="en-US"/>
+        </w:rPr>
+        <w:t>(</w:t>
+      </w:r>
+      <w:proofErr w:type="spellStart"/>
+      <w:r>
+        <w:rPr>
+          <w:lang w:val="en-US"/>
+        </w:rPr>
+        <w:t>imcount</w:t>
+      </w:r>
+      <w:proofErr w:type="spellEnd"/>
+      <w:r>
+        <w:rPr>
+          <w:lang w:val="en-US"/>
+        </w:rPr>
+        <w:t>)</w:t>
+      </w:r>
+    </w:p>
+    <w:p>
+      <w:pPr>
+        <w:rPr>
+          <w:lang w:val="en-US"/>
+        </w:rPr>
+      </w:pPr>
+      <w:r>
+        <w:rPr>
+          <w:lang w:val="en-US"/>
+        </w:rPr>
+        <w:tab/>
+      </w:r>
+      <w:r>
+        <w:rPr>
+          <w:lang w:val="en-US"/>
+        </w:rPr>
+        <w:tab/>
+        <w:t>Count=0</w:t>
+      </w:r>
+    </w:p>
+    <w:p>
+      <w:pPr>
+        <w:rPr>
+          <w:lang w:val="en-US"/>
+        </w:rPr>
+      </w:pPr>
+      <w:r>
+        <w:rPr>
+          <w:lang w:val="en-US"/>
+        </w:rPr>
+        <w:tab/>
+      </w:r>
+      <w:r>
+        <w:rPr>
+          <w:lang w:val="en-US"/>
+        </w:rPr>
+        <w:tab/>
+      </w:r>
+      <w:r>
+        <w:rPr>
+          <w:b/>
+          <w:lang w:val="en-US"/>
+        </w:rPr>
+        <w:t xml:space="preserve">FOR </w:t>
+      </w:r>
+      <w:proofErr w:type="spellStart"/>
+      <w:r>
+        <w:rPr>
+          <w:lang w:val="en-US"/>
+        </w:rPr>
+        <w:t>i</w:t>
+      </w:r>
+      <w:proofErr w:type="spellEnd"/>
+      <w:r>
+        <w:rPr>
+          <w:lang w:val="en-US"/>
+        </w:rPr>
+        <w:t xml:space="preserve"> </w:t>
+      </w:r>
+      <w:r>
+        <w:rPr>
+          <w:b/>
+          <w:lang w:val="en-US"/>
+        </w:rPr>
+        <w:t xml:space="preserve">TO </w:t>
+      </w:r>
+      <w:r>
+        <w:rPr>
+          <w:lang w:val="en-US"/>
+        </w:rPr>
+        <w:t>5:</w:t>
+      </w:r>
+    </w:p>
+    <w:p>
+      <w:pPr>
+        <w:rPr>
+          <w:lang w:val="en-US"/>
+        </w:rPr>
+      </w:pPr>
+      <w:r>
+        <w:rPr>
+          <w:lang w:val="en-US"/>
+        </w:rPr>
+        <w:tab/>
+      </w:r>
+      <w:r>
+        <w:rPr>
+          <w:lang w:val="en-US"/>
+        </w:rPr>
+        <w:tab/>
+      </w:r>
+      <w:r>
+        <w:rPr>
+          <w:lang w:val="en-US"/>
+        </w:rPr>
+        <w:tab/>
+      </w:r>
+      <w:r>
+        <w:rPr>
+          <w:b/>
+          <w:lang w:val="en-US"/>
+        </w:rPr>
+        <w:t xml:space="preserve">FOR </w:t>
+      </w:r>
+      <w:r>
+        <w:rPr>
+          <w:lang w:val="en-US"/>
+        </w:rPr>
+        <w:t xml:space="preserve">j </w:t>
+      </w:r>
+      <w:r>
+        <w:rPr>
+          <w:b/>
+          <w:lang w:val="en-US"/>
+        </w:rPr>
+        <w:t xml:space="preserve">TO </w:t>
+      </w:r>
+      <w:r>
+        <w:rPr>
+          <w:lang w:val="en-US"/>
+        </w:rPr>
+        <w:t>5:</w:t>
+      </w:r>
+    </w:p>
+    <w:p>
+      <w:pPr>
+        <w:rPr>
+          <w:lang w:val="en-US"/>
+        </w:rPr>
+      </w:pPr>
+      <w:r>
+        <w:rPr>
+          <w:lang w:val="en-US"/>
+        </w:rPr>
+        <w:tab/>
+      </w:r>
+      <w:r>
+        <w:rPr>
+          <w:lang w:val="en-US"/>
+        </w:rPr>
+        <w:tab/>
+      </w:r>
+      <w:r>
+        <w:rPr>
+          <w:lang w:val="en-US"/>
+        </w:rPr>
+        <w:tab/>
+      </w:r>
+      <w:r>
+        <w:rPr>
+          <w:lang w:val="en-US"/>
+        </w:rPr>
+        <w:tab/>
+      </w:r>
+      <w:proofErr w:type="spellStart"/>
+      <w:r>
+        <w:rPr>
+          <w:lang w:val="en-US"/>
+        </w:rPr>
+        <w:t>Levimagetemp</w:t>
+      </w:r>
+      <w:proofErr w:type="spellEnd"/>
+      <w:r>
+        <w:rPr>
+          <w:lang w:val="en-US"/>
+        </w:rPr>
+        <w:t>=</w:t>
+      </w:r>
+      <w:proofErr w:type="gramStart"/>
+      <w:r>
+        <w:rPr>
+          <w:lang w:val="en-US"/>
+        </w:rPr>
+        <w:t>Images(</w:t>
+      </w:r>
+      <w:proofErr w:type="gramEnd"/>
+      <w:r>
+        <w:rPr>
+          <w:lang w:val="en-US"/>
+        </w:rPr>
+        <w:t>)</w:t>
+      </w:r>
+    </w:p>
+    <w:p>
+      <w:pPr>
+        <w:rPr>
+          <w:lang w:val="en-US"/>
+        </w:rPr>
+      </w:pPr>
+      <w:r>
+        <w:rPr>
+          <w:lang w:val="en-US"/>
+        </w:rPr>
+        <w:tab/>
+      </w:r>
+      <w:r>
+        <w:rPr>
+          <w:lang w:val="en-US"/>
+        </w:rPr>
+        <w:tab/>
+      </w:r>
+      <w:r>
+        <w:rPr>
+          <w:lang w:val="en-US"/>
+        </w:rPr>
+        <w:tab/>
+      </w:r>
+      <w:r>
+        <w:rPr>
+          <w:lang w:val="en-US"/>
+        </w:rPr>
+        <w:tab/>
+      </w:r>
+      <w:r>
+        <w:rPr>
+          <w:lang w:val="en-US"/>
+        </w:rPr>
+        <w:t xml:space="preserve">Add image to </w:t>
+      </w:r>
+      <w:proofErr w:type="spellStart"/>
+      <w:r>
+        <w:rPr>
+          <w:lang w:val="en-US"/>
+        </w:rPr>
+        <w:t>LevImageTemp.image</w:t>
+      </w:r>
+      <w:proofErr w:type="spellEnd"/>
+    </w:p>
+    <w:p>
+      <w:pPr>
+        <w:rPr>
+          <w:lang w:val="en-US"/>
+        </w:rPr>
+      </w:pPr>
+      <w:r>
+        <w:rPr>
+          <w:lang w:val="en-US"/>
+        </w:rPr>
+        <w:tab/>
+      </w:r>
+      <w:r>
+        <w:rPr>
+          <w:lang w:val="en-US"/>
+        </w:rPr>
+        <w:tab/>
+      </w:r>
+      <w:r>
+        <w:rPr>
+          <w:lang w:val="en-US"/>
+        </w:rPr>
+        <w:tab/>
+      </w:r>
+      <w:r>
+        <w:rPr>
+          <w:lang w:val="en-US"/>
+        </w:rPr>
+        <w:tab/>
+        <w:t xml:space="preserve">Set </w:t>
+      </w:r>
+      <w:proofErr w:type="spellStart"/>
+      <w:r>
+        <w:rPr>
+          <w:lang w:val="en-US"/>
+        </w:rPr>
+        <w:t>LevImageTemp.imagecount</w:t>
+      </w:r>
+      <w:proofErr w:type="spellEnd"/>
+      <w:r>
+        <w:rPr>
+          <w:lang w:val="en-US"/>
+        </w:rPr>
+        <w:t xml:space="preserve"> to count</w:t>
+      </w:r>
+    </w:p>
+    <w:p>
+      <w:pPr>
+        <w:rPr>
+          <w:lang w:val="en-US"/>
+        </w:rPr>
+      </w:pPr>
+      <w:r>
+        <w:rPr>
+          <w:lang w:val="en-US"/>
+        </w:rPr>
+        <w:tab/>
+      </w:r>
+      <w:r>
+        <w:rPr>
+          <w:lang w:val="en-US"/>
+        </w:rPr>
+        <w:tab/>
+      </w:r>
+      <w:r>
+        <w:rPr>
+          <w:lang w:val="en-US"/>
+        </w:rPr>
+        <w:tab/>
+      </w:r>
+      <w:r>
+        <w:rPr>
+          <w:lang w:val="en-US"/>
+        </w:rPr>
+        <w:tab/>
+        <w:t>Increment</w:t>
+      </w:r>
+      <w:r>
+        <w:rPr>
+          <w:lang w:val="en-US"/>
+        </w:rPr>
+        <w:t xml:space="preserve"> </w:t>
+      </w:r>
+      <w:proofErr w:type="spellStart"/>
+      <w:r>
+        <w:rPr>
+          <w:lang w:val="en-US"/>
+        </w:rPr>
+        <w:t>LevImageTemp.x</w:t>
+      </w:r>
+      <w:proofErr w:type="spellEnd"/>
+      <w:r>
+        <w:rPr>
+          <w:lang w:val="en-US"/>
+        </w:rPr>
+        <w:t xml:space="preserve"> with offset of 51</w:t>
+      </w:r>
+    </w:p>
+    <w:p>
+      <w:pPr>
+        <w:rPr>
+          <w:lang w:val="en-US"/>
+        </w:rPr>
+      </w:pPr>
+      <w:r>
+        <w:rPr>
+          <w:lang w:val="en-US"/>
+        </w:rPr>
+        <w:tab/>
+      </w:r>
+      <w:r>
+        <w:rPr>
+          <w:lang w:val="en-US"/>
+        </w:rPr>
+        <w:tab/>
+      </w:r>
+      <w:r>
+        <w:rPr>
+          <w:lang w:val="en-US"/>
+        </w:rPr>
+        <w:tab/>
+      </w:r>
+      <w:r>
+        <w:rPr>
+          <w:lang w:val="en-US"/>
+        </w:rPr>
+        <w:tab/>
+        <w:t xml:space="preserve">Increment </w:t>
+      </w:r>
+      <w:proofErr w:type="spellStart"/>
+      <w:r>
+        <w:rPr>
+          <w:lang w:val="en-US"/>
+        </w:rPr>
+        <w:t>LevImageTemp.y</w:t>
+      </w:r>
+      <w:proofErr w:type="spellEnd"/>
+      <w:r>
+        <w:rPr>
+          <w:lang w:val="en-US"/>
+        </w:rPr>
+        <w:t xml:space="preserve"> with offset of 51</w:t>
+      </w:r>
+      <w:r>
+        <w:rPr>
+          <w:lang w:val="en-US"/>
+        </w:rPr>
+        <w:t xml:space="preserve"> plus 440</w:t>
+      </w:r>
+    </w:p>
+    <w:p>
+      <w:pPr>
+        <w:rPr>
+          <w:lang w:val="en-US"/>
+        </w:rPr>
+      </w:pPr>
+      <w:r>
+        <w:rPr>
+          <w:lang w:val="en-US"/>
+        </w:rPr>
+        <w:tab/>
+      </w:r>
+      <w:r>
+        <w:rPr>
+          <w:lang w:val="en-US"/>
+        </w:rPr>
+        <w:tab/>
+      </w:r>
+      <w:r>
+        <w:rPr>
+          <w:lang w:val="en-US"/>
+        </w:rPr>
+        <w:tab/>
+      </w:r>
+      <w:r>
+        <w:rPr>
+          <w:lang w:val="en-US"/>
+        </w:rPr>
+        <w:tab/>
+      </w:r>
+      <w:proofErr w:type="spellStart"/>
+      <w:r>
+        <w:rPr>
+          <w:lang w:val="en-US"/>
+        </w:rPr>
+        <w:t>LevImageTemp.img_selected</w:t>
+      </w:r>
+      <w:proofErr w:type="spellEnd"/>
+      <w:r>
+        <w:rPr>
+          <w:lang w:val="en-US"/>
+        </w:rPr>
+        <w:t>=False</w:t>
+      </w:r>
+    </w:p>
+    <w:p>
+      <w:pPr>
+        <w:rPr>
+          <w:lang w:val="en-US"/>
+        </w:rPr>
+      </w:pPr>
+      <w:r>
+        <w:rPr>
+          <w:lang w:val="en-US"/>
+        </w:rPr>
+        <w:tab/>
+      </w:r>
+      <w:r>
+        <w:rPr>
+          <w:lang w:val="en-US"/>
+        </w:rPr>
+        <w:tab/>
+      </w:r>
+      <w:r>
+        <w:rPr>
+          <w:lang w:val="en-US"/>
+        </w:rPr>
+        <w:tab/>
+      </w:r>
+      <w:r>
+        <w:rPr>
+          <w:lang w:val="en-US"/>
+        </w:rPr>
+        <w:tab/>
+      </w:r>
+      <w:proofErr w:type="spellStart"/>
+      <w:r>
+        <w:rPr>
+          <w:lang w:val="en-US"/>
+        </w:rPr>
+        <w:t>LevImageTemp</w:t>
+      </w:r>
+      <w:proofErr w:type="spellEnd"/>
+      <w:r>
+        <w:rPr>
+          <w:lang w:val="en-US"/>
+        </w:rPr>
+        <w:t xml:space="preserve"> add </w:t>
+      </w:r>
+      <w:proofErr w:type="gramStart"/>
+      <w:r>
+        <w:rPr>
+          <w:lang w:val="en-US"/>
+        </w:rPr>
+        <w:t xml:space="preserve">to  </w:t>
+      </w:r>
+      <w:proofErr w:type="spellStart"/>
+      <w:r>
+        <w:rPr>
+          <w:lang w:val="en-US"/>
+        </w:rPr>
+        <w:t>Levimageres</w:t>
+      </w:r>
+      <w:proofErr w:type="spellEnd"/>
+      <w:proofErr w:type="gramEnd"/>
+    </w:p>
+    <w:p>
+      <w:pPr>
+        <w:rPr>
+          <w:lang w:val="en-US"/>
+        </w:rPr>
+      </w:pPr>
+      <w:r>
+        <w:rPr>
+          <w:lang w:val="en-US"/>
+        </w:rPr>
+        <w:tab/>
+      </w:r>
+      <w:r>
+        <w:rPr>
+          <w:lang w:val="en-US"/>
+        </w:rPr>
+        <w:tab/>
+      </w:r>
+      <w:r>
+        <w:rPr>
+          <w:lang w:val="en-US"/>
+        </w:rPr>
+        <w:tab/>
+      </w:r>
+      <w:r>
+        <w:rPr>
+          <w:lang w:val="en-US"/>
+        </w:rPr>
+        <w:tab/>
+        <w:t>Count+=1</w:t>
+      </w:r>
+    </w:p>
+    <w:p>
+      <w:pPr>
+        <w:rPr>
+          <w:b/>
+          <w:lang w:val="en-US"/>
+        </w:rPr>
+      </w:pPr>
+      <w:r>
+        <w:rPr>
+          <w:lang w:val="en-US"/>
+        </w:rPr>
+        <w:tab/>
+      </w:r>
+      <w:r>
+        <w:rPr>
+          <w:lang w:val="en-US"/>
+        </w:rPr>
+        <w:tab/>
+      </w:r>
+      <w:r>
+        <w:rPr>
+          <w:lang w:val="en-US"/>
+        </w:rPr>
+        <w:tab/>
+      </w:r>
+      <w:r>
+        <w:rPr>
+          <w:b/>
+          <w:lang w:val="en-US"/>
+        </w:rPr>
+        <w:t>END FOR</w:t>
+      </w:r>
+    </w:p>
+    <w:p>
+      <w:pPr>
+        <w:rPr>
+          <w:b/>
+          <w:lang w:val="en-US"/>
+        </w:rPr>
+      </w:pPr>
+      <w:r>
+        <w:rPr>
+          <w:b/>
+          <w:lang w:val="en-US"/>
+        </w:rPr>
+        <w:tab/>
+      </w:r>
+      <w:r>
+        <w:rPr>
+          <w:b/>
+          <w:lang w:val="en-US"/>
+        </w:rPr>
+        <w:tab/>
+        <w:t>END FOR</w:t>
+      </w:r>
+    </w:p>
+    <w:p>
+      <w:pPr>
+        <w:rPr>
+          <w:lang w:val="en-US"/>
+        </w:rPr>
+      </w:pPr>
+      <w:r>
+        <w:rPr>
+          <w:b/>
+          <w:lang w:val="en-US"/>
+        </w:rPr>
+        <w:tab/>
+      </w:r>
+      <w:r>
+        <w:rPr>
+          <w:b/>
+          <w:lang w:val="en-US"/>
+        </w:rPr>
+        <w:tab/>
+      </w:r>
+      <w:r>
+        <w:rPr>
+          <w:lang w:val="en-US"/>
+        </w:rPr>
+        <w:t>Count=0</w:t>
+      </w:r>
+    </w:p>
+    <w:p>
+      <w:pPr>
+        <w:rPr>
+          <w:lang w:val="en-US"/>
+        </w:rPr>
+      </w:pPr>
+      <w:r>
+        <w:rPr>
+          <w:lang w:val="en-US"/>
+        </w:rPr>
+        <w:tab/>
+      </w:r>
+      <w:r>
+        <w:rPr>
+          <w:lang w:val="en-US"/>
+        </w:rPr>
+        <w:tab/>
+      </w:r>
+      <w:r>
+        <w:rPr>
+          <w:b/>
+          <w:lang w:val="en-US"/>
+        </w:rPr>
+        <w:t xml:space="preserve">FOR </w:t>
+      </w:r>
+      <w:proofErr w:type="spellStart"/>
+      <w:r>
+        <w:rPr>
+          <w:lang w:val="en-US"/>
+        </w:rPr>
+        <w:t>i</w:t>
+      </w:r>
+      <w:proofErr w:type="spellEnd"/>
+      <w:r>
+        <w:rPr>
+          <w:lang w:val="en-US"/>
+        </w:rPr>
+        <w:t xml:space="preserve"> =</w:t>
+      </w:r>
+      <w:r>
+        <w:rPr>
+          <w:lang w:val="en-US"/>
+        </w:rPr>
+        <w:t xml:space="preserve"> 0 </w:t>
+      </w:r>
+      <w:r>
+        <w:rPr>
+          <w:b/>
+          <w:lang w:val="en-US"/>
+        </w:rPr>
+        <w:t xml:space="preserve">TO </w:t>
+      </w:r>
+      <w:r>
+        <w:rPr>
+          <w:lang w:val="en-US"/>
+        </w:rPr>
+        <w:t>5:</w:t>
+      </w:r>
+    </w:p>
+    <w:p>
+      <w:pPr>
+        <w:rPr>
+          <w:lang w:val="en-US"/>
+        </w:rPr>
+      </w:pPr>
+      <w:r>
+        <w:rPr>
+          <w:lang w:val="en-US"/>
+        </w:rPr>
+        <w:tab/>
+      </w:r>
+      <w:r>
+        <w:rPr>
+          <w:lang w:val="en-US"/>
+        </w:rPr>
+        <w:tab/>
+      </w:r>
+      <w:r>
+        <w:rPr>
+          <w:lang w:val="en-US"/>
+        </w:rPr>
+        <w:tab/>
+      </w:r>
+      <w:r>
+        <w:rPr>
+          <w:b/>
+          <w:lang w:val="en-US"/>
+        </w:rPr>
+        <w:t xml:space="preserve">FOR </w:t>
+      </w:r>
+      <w:r>
+        <w:rPr>
+          <w:lang w:val="en-US"/>
+        </w:rPr>
+        <w:t>j</w:t>
+      </w:r>
+      <w:r>
+        <w:rPr>
+          <w:lang w:val="en-US"/>
+        </w:rPr>
+        <w:t xml:space="preserve"> =</w:t>
+      </w:r>
+      <w:r>
+        <w:rPr>
+          <w:lang w:val="en-US"/>
+        </w:rPr>
+        <w:t xml:space="preserve"> 0</w:t>
+      </w:r>
+      <w:r>
+        <w:rPr>
+          <w:lang w:val="en-US"/>
+        </w:rPr>
+        <w:t xml:space="preserve"> </w:t>
+      </w:r>
+      <w:r>
+        <w:rPr>
+          <w:b/>
+          <w:lang w:val="en-US"/>
+        </w:rPr>
+        <w:t xml:space="preserve">TO </w:t>
+      </w:r>
+      <w:r>
+        <w:rPr>
+          <w:lang w:val="en-US"/>
+        </w:rPr>
+        <w:t>5:</w:t>
+      </w:r>
+    </w:p>
+    <w:p>
+      <w:pPr>
+        <w:rPr>
+          <w:lang w:val="en-US"/>
+        </w:rPr>
+      </w:pPr>
+      <w:r>
+        <w:rPr>
+          <w:lang w:val="en-US"/>
+        </w:rPr>
+        <w:tab/>
+      </w:r>
+      <w:r>
+        <w:rPr>
+          <w:lang w:val="en-US"/>
+        </w:rPr>
+        <w:tab/>
+      </w:r>
+      <w:r>
+        <w:rPr>
+          <w:lang w:val="en-US"/>
+        </w:rPr>
+        <w:tab/>
+      </w:r>
+      <w:r>
+        <w:rPr>
+          <w:lang w:val="en-US"/>
+        </w:rPr>
+        <w:tab/>
+      </w:r>
+      <w:proofErr w:type="spellStart"/>
+      <w:r>
+        <w:rPr>
+          <w:lang w:val="en-US"/>
+        </w:rPr>
+        <w:t>L</w:t>
+      </w:r>
+      <w:r>
+        <w:rPr>
+          <w:lang w:val="en-US"/>
+        </w:rPr>
+        <w:t>evImageT</w:t>
+      </w:r>
+      <w:r>
+        <w:rPr>
+          <w:lang w:val="en-US"/>
+        </w:rPr>
+        <w:t>emp</w:t>
+      </w:r>
+      <w:proofErr w:type="spellEnd"/>
+      <w:r>
+        <w:rPr>
+          <w:lang w:val="en-US"/>
+        </w:rPr>
+        <w:t>=</w:t>
+      </w:r>
+      <w:proofErr w:type="gramStart"/>
+      <w:r>
+        <w:rPr>
+          <w:lang w:val="en-US"/>
+        </w:rPr>
+        <w:t>images(</w:t>
+      </w:r>
+      <w:proofErr w:type="gramEnd"/>
+      <w:r>
+        <w:rPr>
+          <w:lang w:val="en-US"/>
+        </w:rPr>
+        <w:t>)</w:t>
+      </w:r>
+    </w:p>
+    <w:p>
+      <w:pPr>
+        <w:rPr>
+          <w:lang w:val="en-US"/>
+        </w:rPr>
+      </w:pPr>
+      <w:r>
+        <w:rPr>
+          <w:lang w:val="en-US"/>
+        </w:rPr>
+        <w:tab/>
+      </w:r>
+      <w:r>
+        <w:rPr>
+          <w:lang w:val="en-US"/>
+        </w:rPr>
+        <w:tab/>
+      </w:r>
+      <w:r>
+        <w:rPr>
+          <w:lang w:val="en-US"/>
+        </w:rPr>
+        <w:tab/>
+      </w:r>
+      <w:r>
+        <w:rPr>
+          <w:lang w:val="en-US"/>
+        </w:rPr>
+        <w:tab/>
+      </w:r>
+      <w:r>
+        <w:rPr>
+          <w:lang w:val="en-US"/>
+        </w:rPr>
+        <w:t xml:space="preserve">Add image to </w:t>
+      </w:r>
+      <w:proofErr w:type="spellStart"/>
+      <w:r>
+        <w:rPr>
+          <w:lang w:val="en-US"/>
+        </w:rPr>
+        <w:t>L</w:t>
+      </w:r>
+      <w:r>
+        <w:rPr>
+          <w:lang w:val="en-US"/>
+        </w:rPr>
+        <w:t>evImageT</w:t>
+      </w:r>
+      <w:r>
+        <w:rPr>
+          <w:lang w:val="en-US"/>
+        </w:rPr>
+        <w:t>emp.</w:t>
+      </w:r>
+      <w:r>
+        <w:rPr>
+          <w:lang w:val="en-US"/>
+        </w:rPr>
+        <w:t>image</w:t>
+      </w:r>
+      <w:proofErr w:type="spellEnd"/>
+    </w:p>
+    <w:p>
+      <w:pPr>
+        <w:rPr>
+          <w:lang w:val="en-US"/>
+        </w:rPr>
+      </w:pPr>
+      <w:r>
+        <w:rPr>
+          <w:lang w:val="en-US"/>
+        </w:rPr>
+        <w:tab/>
+      </w:r>
+      <w:r>
+        <w:rPr>
+          <w:lang w:val="en-US"/>
+        </w:rPr>
+        <w:tab/>
+      </w:r>
+      <w:r>
+        <w:rPr>
+          <w:lang w:val="en-US"/>
+        </w:rPr>
+        <w:tab/>
+      </w:r>
+      <w:r>
+        <w:rPr>
+          <w:lang w:val="en-US"/>
+        </w:rPr>
+        <w:tab/>
+      </w:r>
+      <w:r>
+        <w:rPr>
+          <w:lang w:val="en-US"/>
+        </w:rPr>
+        <w:t xml:space="preserve">Set </w:t>
+      </w:r>
+      <w:proofErr w:type="spellStart"/>
+      <w:r>
+        <w:rPr>
+          <w:lang w:val="en-US"/>
+        </w:rPr>
+        <w:t>L</w:t>
+      </w:r>
+      <w:r>
+        <w:rPr>
+          <w:lang w:val="en-US"/>
+        </w:rPr>
+        <w:t>evImageT</w:t>
+      </w:r>
+      <w:r>
+        <w:rPr>
+          <w:lang w:val="en-US"/>
+        </w:rPr>
+        <w:t>emp.imagecount</w:t>
+      </w:r>
+      <w:proofErr w:type="spellEnd"/>
+      <w:r>
+        <w:rPr>
+          <w:lang w:val="en-US"/>
+        </w:rPr>
+        <w:t xml:space="preserve"> to count</w:t>
+      </w:r>
+    </w:p>
+    <w:p>
+      <w:pPr>
+        <w:rPr>
+          <w:lang w:val="en-US"/>
+        </w:rPr>
+      </w:pPr>
+      <w:r>
+        <w:rPr>
+          <w:lang w:val="en-US"/>
+        </w:rPr>
+        <w:tab/>
+      </w:r>
+      <w:r>
+        <w:rPr>
+          <w:lang w:val="en-US"/>
+        </w:rPr>
+        <w:tab/>
+      </w:r>
+      <w:r>
+        <w:rPr>
+          <w:lang w:val="en-US"/>
+        </w:rPr>
+        <w:tab/>
+      </w:r>
+      <w:r>
+        <w:rPr>
+          <w:lang w:val="en-US"/>
+        </w:rPr>
+        <w:tab/>
+      </w:r>
+      <w:r>
+        <w:rPr>
+          <w:lang w:val="en-US"/>
+        </w:rPr>
+        <w:t>Increment</w:t>
+      </w:r>
+      <w:r>
+        <w:rPr>
+          <w:lang w:val="en-US"/>
+        </w:rPr>
+        <w:t xml:space="preserve"> </w:t>
+      </w:r>
+      <w:proofErr w:type="spellStart"/>
+      <w:r>
+        <w:rPr>
+          <w:lang w:val="en-US"/>
+        </w:rPr>
+        <w:t>LevImageTemp.x</w:t>
+      </w:r>
+      <w:proofErr w:type="spellEnd"/>
+      <w:r>
+        <w:rPr>
+          <w:lang w:val="en-US"/>
+        </w:rPr>
+        <w:t xml:space="preserve"> with offset of 51</w:t>
+      </w:r>
+      <w:r>
+        <w:rPr>
+          <w:lang w:val="en-US"/>
+        </w:rPr>
+        <w:t xml:space="preserve"> plus 400</w:t>
+      </w:r>
+    </w:p>
+    <w:p>
+      <w:pPr>
+        <w:rPr>
+          <w:lang w:val="en-US"/>
+        </w:rPr>
+      </w:pPr>
+      <w:r>
+        <w:rPr>
+          <w:lang w:val="en-US"/>
+        </w:rPr>
+        <w:tab/>
+      </w:r>
+      <w:r>
+        <w:rPr>
+          <w:lang w:val="en-US"/>
+        </w:rPr>
+        <w:tab/>
+      </w:r>
+      <w:r>
+        <w:rPr>
+          <w:lang w:val="en-US"/>
+        </w:rPr>
+        <w:tab/>
+      </w:r>
+      <w:r>
+        <w:rPr>
+          <w:lang w:val="en-US"/>
+        </w:rPr>
+        <w:tab/>
+      </w:r>
+      <w:r>
+        <w:rPr>
+          <w:lang w:val="en-US"/>
+        </w:rPr>
+        <w:t xml:space="preserve">Increment </w:t>
+      </w:r>
+      <w:proofErr w:type="spellStart"/>
+      <w:r>
+        <w:rPr>
+          <w:lang w:val="en-US"/>
+        </w:rPr>
+        <w:t>L</w:t>
+      </w:r>
+      <w:r>
+        <w:rPr>
+          <w:lang w:val="en-US"/>
+        </w:rPr>
+        <w:t>evImageT</w:t>
+      </w:r>
+      <w:r>
+        <w:rPr>
+          <w:lang w:val="en-US"/>
+        </w:rPr>
+        <w:t>emp.</w:t>
+      </w:r>
+      <w:r>
+        <w:rPr>
+          <w:lang w:val="en-US"/>
+        </w:rPr>
+        <w:t>y</w:t>
+      </w:r>
+      <w:proofErr w:type="spellEnd"/>
+      <w:r>
+        <w:rPr>
+          <w:lang w:val="en-US"/>
+        </w:rPr>
+        <w:t xml:space="preserve"> with offset of 51</w:t>
+      </w:r>
+      <w:r>
+        <w:rPr>
+          <w:lang w:val="en-US"/>
+        </w:rPr>
+        <w:t xml:space="preserve"> plus 440</w:t>
+      </w:r>
+    </w:p>
+    <w:p>
+      <w:pPr>
+        <w:rPr>
+          <w:lang w:val="en-US"/>
+        </w:rPr>
+      </w:pPr>
+      <w:r>
+        <w:rPr>
+          <w:lang w:val="en-US"/>
+        </w:rPr>
+        <w:tab/>
+      </w:r>
+      <w:r>
+        <w:rPr>
+          <w:lang w:val="en-US"/>
+        </w:rPr>
+        <w:tab/>
+      </w:r>
+      <w:r>
+        <w:rPr>
+          <w:lang w:val="en-US"/>
+        </w:rPr>
+        <w:tab/>
+      </w:r>
+      <w:r>
+        <w:rPr>
+          <w:lang w:val="en-US"/>
+        </w:rPr>
+        <w:tab/>
+      </w:r>
+      <w:proofErr w:type="spellStart"/>
+      <w:r>
+        <w:rPr>
+          <w:lang w:val="en-US"/>
+        </w:rPr>
+        <w:t>L</w:t>
+      </w:r>
+      <w:r>
+        <w:rPr>
+          <w:lang w:val="en-US"/>
+        </w:rPr>
+        <w:t>evImageT</w:t>
+      </w:r>
+      <w:r>
+        <w:rPr>
+          <w:lang w:val="en-US"/>
+        </w:rPr>
+        <w:t>emp.img_selected</w:t>
+      </w:r>
+      <w:proofErr w:type="spellEnd"/>
+      <w:r>
+        <w:rPr>
+          <w:lang w:val="en-US"/>
+        </w:rPr>
+        <w:t>=False</w:t>
+      </w:r>
+    </w:p>
+    <w:p>
+      <w:pPr>
+        <w:rPr>
+          <w:lang w:val="en-US"/>
+        </w:rPr>
+      </w:pPr>
+      <w:r>
+        <w:rPr>
+          <w:lang w:val="en-US"/>
+        </w:rPr>
+        <w:tab/>
+      </w:r>
+      <w:r>
+        <w:rPr>
+          <w:lang w:val="en-US"/>
+        </w:rPr>
+        <w:tab/>
+      </w:r>
+      <w:r>
+        <w:rPr>
+          <w:lang w:val="en-US"/>
+        </w:rPr>
+        <w:tab/>
+      </w:r>
+      <w:r>
+        <w:rPr>
+          <w:lang w:val="en-US"/>
+        </w:rPr>
+        <w:tab/>
+        <w:t xml:space="preserve">Add </w:t>
+      </w:r>
+      <w:proofErr w:type="spellStart"/>
+      <w:r>
+        <w:rPr>
+          <w:lang w:val="en-US"/>
+        </w:rPr>
+        <w:t>Levimagetemp</w:t>
+      </w:r>
+      <w:proofErr w:type="spellEnd"/>
+      <w:r>
+        <w:rPr>
+          <w:lang w:val="en-US"/>
+        </w:rPr>
+        <w:t xml:space="preserve"> to </w:t>
+      </w:r>
+      <w:proofErr w:type="spellStart"/>
+      <w:r>
+        <w:rPr>
+          <w:lang w:val="en-US"/>
+        </w:rPr>
+        <w:t>Levimageply</w:t>
+      </w:r>
+      <w:proofErr w:type="spellEnd"/>
+    </w:p>
+    <w:p>
+      <w:pPr>
+        <w:rPr>
+          <w:b/>
+          <w:lang w:val="en-US"/>
+        </w:rPr>
+      </w:pPr>
+      <w:r>
+        <w:rPr>
+          <w:lang w:val="en-US"/>
+        </w:rPr>
+        <w:tab/>
+      </w:r>
+      <w:r>
+        <w:rPr>
+          <w:lang w:val="en-US"/>
+        </w:rPr>
+        <w:tab/>
+      </w:r>
+      <w:r>
+        <w:rPr>
+          <w:lang w:val="en-US"/>
+        </w:rPr>
+        <w:tab/>
+      </w:r>
+      <w:r>
+        <w:rPr>
+          <w:b/>
+          <w:lang w:val="en-US"/>
+        </w:rPr>
+        <w:t>END FOR</w:t>
+      </w:r>
+    </w:p>
+    <w:p>
+      <w:pPr>
+        <w:rPr>
+          <w:b/>
+          <w:lang w:val="en-US"/>
+        </w:rPr>
+      </w:pPr>
+      <w:r>
+        <w:rPr>
+          <w:b/>
+          <w:lang w:val="en-US"/>
+        </w:rPr>
+        <w:tab/>
+      </w:r>
+      <w:r>
+        <w:rPr>
+          <w:b/>
+          <w:lang w:val="en-US"/>
+        </w:rPr>
+        <w:tab/>
+        <w:t>END FOR</w:t>
+      </w:r>
+    </w:p>
+    <w:p>
+      <w:pPr>
+        <w:rPr>
+          <w:lang w:val="en-US"/>
+        </w:rPr>
+      </w:pPr>
+      <w:r>
+        <w:rPr>
+          <w:b/>
+          <w:lang w:val="en-US"/>
+        </w:rPr>
+        <w:tab/>
+        <w:t xml:space="preserve">WHILE </w:t>
+      </w:r>
+      <w:proofErr w:type="spellStart"/>
+      <w:r>
+        <w:rPr>
+          <w:lang w:val="en-US"/>
+        </w:rPr>
+        <w:t>lvnum</w:t>
+      </w:r>
+      <w:proofErr w:type="spellEnd"/>
+      <w:r>
+        <w:rPr>
+          <w:lang w:val="en-US"/>
+        </w:rPr>
+        <w:t>:</w:t>
+      </w:r>
+    </w:p>
+    <w:p>
+      <w:pPr>
+        <w:rPr>
+          <w:lang w:val="en-US"/>
+        </w:rPr>
+      </w:pPr>
+      <w:r>
+        <w:rPr>
+          <w:lang w:val="en-US"/>
+        </w:rPr>
+        <w:tab/>
+      </w:r>
+      <w:r>
+        <w:rPr>
+          <w:lang w:val="en-US"/>
+        </w:rPr>
+        <w:tab/>
+      </w:r>
+      <w:proofErr w:type="spellStart"/>
+      <w:r>
+        <w:rPr>
+          <w:lang w:val="en-US"/>
+        </w:rPr>
+        <w:t>Gs</w:t>
+      </w:r>
+      <w:proofErr w:type="spellEnd"/>
+      <w:r>
+        <w:rPr>
+          <w:lang w:val="en-US"/>
+        </w:rPr>
+        <w:t>=</w:t>
+      </w:r>
+      <w:proofErr w:type="spellStart"/>
+      <w:r>
+        <w:rPr>
+          <w:lang w:val="en-US"/>
+        </w:rPr>
+        <w:t>Gamescreen</w:t>
+      </w:r>
+      <w:proofErr w:type="spellEnd"/>
+      <w:r>
+        <w:rPr>
+          <w:lang w:val="en-US"/>
+        </w:rPr>
+        <w:t>(</w:t>
+      </w:r>
+      <w:proofErr w:type="spellStart"/>
+      <w:proofErr w:type="gramStart"/>
+      <w:r>
+        <w:rPr>
+          <w:lang w:val="en-US"/>
+        </w:rPr>
+        <w:t>Levnum,Levimageres</w:t>
+      </w:r>
+      <w:proofErr w:type="gramEnd"/>
+      <w:r>
+        <w:rPr>
+          <w:lang w:val="en-US"/>
+        </w:rPr>
+        <w:t>,Levimageply</w:t>
+      </w:r>
+      <w:proofErr w:type="spellEnd"/>
+      <w:r>
+        <w:rPr>
+          <w:lang w:val="en-US"/>
+        </w:rPr>
+        <w:t>)</w:t>
+      </w:r>
+    </w:p>
+    <w:p>
+      <w:pPr>
+        <w:rPr>
+          <w:lang w:val="en-US"/>
+        </w:rPr>
+      </w:pPr>
+      <w:r>
+        <w:rPr>
+          <w:lang w:val="en-US"/>
+        </w:rPr>
+        <w:tab/>
+      </w:r>
+      <w:r>
+        <w:rPr>
+          <w:lang w:val="en-US"/>
+        </w:rPr>
+        <w:tab/>
+      </w:r>
+      <w:r>
+        <w:rPr>
+          <w:b/>
+          <w:lang w:val="en-US"/>
+        </w:rPr>
+        <w:t xml:space="preserve">IF </w:t>
+      </w:r>
+      <w:proofErr w:type="spellStart"/>
+      <w:proofErr w:type="gramStart"/>
+      <w:r>
+        <w:rPr>
+          <w:lang w:val="en-US"/>
+        </w:rPr>
+        <w:t>gs</w:t>
+      </w:r>
+      <w:proofErr w:type="spellEnd"/>
+      <w:r>
+        <w:rPr>
+          <w:lang w:val="en-US"/>
+        </w:rPr>
+        <w:t xml:space="preserve"> !</w:t>
+      </w:r>
+      <w:proofErr w:type="gramEnd"/>
+      <w:r>
+        <w:rPr>
+          <w:lang w:val="en-US"/>
+        </w:rPr>
+        <w:t>= -100000:</w:t>
+      </w:r>
+    </w:p>
+    <w:p>
+      <w:pPr>
+        <w:rPr>
+          <w:lang w:val="en-US"/>
+        </w:rPr>
+      </w:pPr>
+      <w:r>
+        <w:rPr>
+          <w:lang w:val="en-US"/>
+        </w:rPr>
+        <w:tab/>
+      </w:r>
+      <w:r>
+        <w:rPr>
+          <w:lang w:val="en-US"/>
+        </w:rPr>
+        <w:tab/>
+      </w:r>
+      <w:r>
+        <w:rPr>
+          <w:lang w:val="en-US"/>
+        </w:rPr>
+        <w:tab/>
+      </w:r>
+      <w:proofErr w:type="spellStart"/>
+      <w:r>
+        <w:rPr>
+          <w:lang w:val="en-US"/>
+        </w:rPr>
+        <w:t>Lvum</w:t>
+      </w:r>
+      <w:proofErr w:type="spellEnd"/>
+      <w:r>
+        <w:rPr>
+          <w:lang w:val="en-US"/>
+        </w:rPr>
+        <w:t>=False</w:t>
+      </w:r>
+    </w:p>
+    <w:p>
+      <w:pPr>
+        <w:rPr>
+          <w:lang w:val="en-US"/>
+        </w:rPr>
+      </w:pPr>
+      <w:r>
+        <w:rPr>
+          <w:lang w:val="en-US"/>
+        </w:rPr>
+        <w:tab/>
+      </w:r>
+      <w:r>
+        <w:rPr>
+          <w:lang w:val="en-US"/>
+        </w:rPr>
+        <w:tab/>
+      </w:r>
+      <w:r>
+        <w:rPr>
+          <w:lang w:val="en-US"/>
+        </w:rPr>
+        <w:tab/>
+      </w:r>
+      <w:proofErr w:type="spellStart"/>
+      <w:r>
+        <w:rPr>
+          <w:lang w:val="en-US"/>
+        </w:rPr>
+        <w:t>Gs</w:t>
       </w:r>
       <w:bookmarkStart w:id="0" w:name="_GoBack"/>
+      <w:r>
+        <w:rPr>
+          <w:lang w:val="en-US"/>
+        </w:rPr>
+        <w:t>g</w:t>
+      </w:r>
       <w:bookmarkEnd w:id="0"/>
-    </w:p>
-    <w:p>
-      <w:pPr>
-        <w:rPr>
-          <w:lang w:val="en-US"/>
-        </w:rPr>
-      </w:pPr>
-      <w:r>
-        <w:rPr>
-          <w:lang w:val="en-US"/>
-        </w:rPr>
-        <w:tab/>
-      </w:r>
-    </w:p>
-    <w:p>
-      <w:pPr>
-        <w:rPr>
-          <w:lang w:val="en-US"/>
-        </w:rPr>
-      </w:pPr>
-    </w:p>
-    <w:p>
-      <w:pPr>
-        <w:rPr>
-          <w:lang w:val="en-US"/>
-        </w:rPr>
-      </w:pPr>
-      <w:r>
-        <w:rPr>
-          <w:b/>
-          <w:lang w:val="en-US"/>
-        </w:rPr>
-        <w:tab/>
-      </w:r>
-    </w:p>
-    <w:p>
-      <w:pPr>
-        <w:rPr>
-          <w:lang w:val="en-US"/>
-        </w:rPr>
-      </w:pPr>
+      <w:r>
+        <w:rPr>
+          <w:lang w:val="en-US"/>
+        </w:rPr>
+        <w:t>o</w:t>
+      </w:r>
+      <w:proofErr w:type="spellEnd"/>
+      <w:r>
+        <w:rPr>
+          <w:lang w:val="en-US"/>
+        </w:rPr>
+        <w:t>=False</w:t>
+      </w:r>
+    </w:p>
+    <w:p>
+      <w:pPr>
+        <w:rPr>
+          <w:lang w:val="en-US"/>
+        </w:rPr>
+      </w:pPr>
+      <w:r>
+        <w:rPr>
+          <w:lang w:val="en-US"/>
+        </w:rPr>
+        <w:lastRenderedPageBreak/>
+        <w:tab/>
+      </w:r>
+      <w:r>
+        <w:rPr>
+          <w:lang w:val="en-US"/>
+        </w:rPr>
+        <w:tab/>
+      </w:r>
+      <w:r>
+        <w:rPr>
+          <w:lang w:val="en-US"/>
+        </w:rPr>
+        <w:tab/>
+      </w:r>
+      <w:r>
+        <w:rPr>
+          <w:lang w:val="en-US"/>
+        </w:rPr>
+        <w:t>Create an array of arrays from the Scores.csv file</w:t>
+      </w:r>
+    </w:p>
+    <w:p>
+      <w:pPr>
+        <w:rPr>
+          <w:lang w:val="en-US"/>
+        </w:rPr>
+      </w:pPr>
+      <w:r>
+        <w:rPr>
+          <w:lang w:val="en-US"/>
+        </w:rPr>
+        <w:tab/>
+      </w:r>
+      <w:r>
+        <w:rPr>
+          <w:lang w:val="en-US"/>
+        </w:rPr>
+        <w:tab/>
+      </w:r>
+      <w:r>
+        <w:rPr>
+          <w:lang w:val="en-US"/>
+        </w:rPr>
+        <w:tab/>
+      </w:r>
+      <w:r>
+        <w:rPr>
+          <w:lang w:val="en-US"/>
+        </w:rPr>
+        <w:t xml:space="preserve">Check if the score is higher than </w:t>
+      </w:r>
+      <w:proofErr w:type="spellStart"/>
+      <w:r>
+        <w:rPr>
+          <w:lang w:val="en-US"/>
+        </w:rPr>
+        <w:t>atleast</w:t>
+      </w:r>
+      <w:proofErr w:type="spellEnd"/>
+      <w:r>
+        <w:rPr>
+          <w:lang w:val="en-US"/>
+        </w:rPr>
+        <w:t xml:space="preserve"> one of the existing scores, if so replace it and move on to next line</w:t>
+      </w:r>
+    </w:p>
+    <w:p>
+      <w:pPr>
+        <w:rPr>
+          <w:lang w:val="en-US"/>
+        </w:rPr>
+      </w:pPr>
+      <w:r>
+        <w:rPr>
+          <w:lang w:val="en-US"/>
+        </w:rPr>
+        <w:tab/>
+      </w:r>
+      <w:r>
+        <w:rPr>
+          <w:lang w:val="en-US"/>
+        </w:rPr>
+        <w:tab/>
+      </w:r>
+      <w:r>
+        <w:rPr>
+          <w:lang w:val="en-US"/>
+        </w:rPr>
+        <w:tab/>
+      </w:r>
+    </w:p>
+    <w:p>
+      <w:pPr>
+        <w:rPr>
+          <w:lang w:val="en-US"/>
+        </w:rPr>
+      </w:pPr>
+      <w:r>
+        <w:rPr>
+          <w:lang w:val="en-US"/>
+        </w:rPr>
+        <w:tab/>
+      </w:r>
+      <w:r>
+        <w:rPr>
+          <w:lang w:val="en-US"/>
+        </w:rPr>
+        <w:tab/>
+      </w:r>
+      <w:r>
+        <w:rPr>
+          <w:lang w:val="en-US"/>
+        </w:rPr>
+        <w:tab/>
+      </w:r>
+      <w:r>
+        <w:rPr>
+          <w:lang w:val="en-US"/>
+        </w:rPr>
+        <w:tab/>
+      </w:r>
     </w:p>
     <w:sectPr>
       <w:pgSz w:w="11906" w:h="16838"/>

</xml_diff>